<commit_message>
Filled Out Week 5 Work
Filled out work for week 5. This includes the solutions, worksheet, and
notes sections.
</commit_message>
<xml_diff>
--- a/Weekly Work/Week 5/Worksheet Material/CS 121 Week 5 Worksheet- Psuedocode, Arrays, and File IO.docx
+++ b/Weekly Work/Week 5/Worksheet Material/CS 121 Week 5 Worksheet- Psuedocode, Arrays, and File IO.docx
@@ -236,6 +236,7 @@
         </w:rPr>
         <w:t xml:space="preserve">e text file, store every even number into an integer array called </w:t>
       </w:r>
+      <w:proofErr w:type="spellStart"/>
       <w:r>
         <w:rPr>
           <w:rFonts w:ascii="Times New Roman" w:hAnsi="Times New Roman" w:cs="Times New Roman"/>
@@ -243,7 +244,17 @@
           <w:sz w:val="24"/>
           <w:szCs w:val="24"/>
         </w:rPr>
-        <w:t xml:space="preserve">evens_list, </w:t>
+        <w:t>evens_list</w:t>
+      </w:r>
+      <w:proofErr w:type="spellEnd"/>
+      <w:r>
+        <w:rPr>
+          <w:rFonts w:ascii="Times New Roman" w:hAnsi="Times New Roman" w:cs="Times New Roman"/>
+          <w:i/>
+          <w:sz w:val="24"/>
+          <w:szCs w:val="24"/>
+        </w:rPr>
+        <w:t xml:space="preserve">, </w:t>
       </w:r>
       <w:r>
         <w:rPr>
@@ -253,6 +264,7 @@
         </w:rPr>
         <w:t xml:space="preserve">then print </w:t>
       </w:r>
+      <w:proofErr w:type="spellStart"/>
       <w:r>
         <w:rPr>
           <w:rFonts w:ascii="Times New Roman" w:hAnsi="Times New Roman" w:cs="Times New Roman"/>
@@ -262,6 +274,7 @@
         </w:rPr>
         <w:t>evens_list</w:t>
       </w:r>
+      <w:proofErr w:type="spellEnd"/>
       <w:r>
         <w:rPr>
           <w:rFonts w:ascii="Times New Roman" w:hAnsi="Times New Roman" w:cs="Times New Roman"/>
@@ -527,6 +540,7 @@
         </w:rPr>
         <w:t xml:space="preserve">mbers are actually in the list, namely because there is a great chance that </w:t>
       </w:r>
+      <w:proofErr w:type="spellStart"/>
       <w:r>
         <w:rPr>
           <w:rFonts w:ascii="Times New Roman" w:hAnsi="Times New Roman" w:cs="Times New Roman"/>
@@ -536,6 +550,7 @@
         </w:rPr>
         <w:t>evens_list</w:t>
       </w:r>
+      <w:proofErr w:type="spellEnd"/>
       <w:r>
         <w:rPr>
           <w:rFonts w:ascii="Times New Roman" w:hAnsi="Times New Roman" w:cs="Times New Roman"/>
@@ -770,8 +785,25 @@
           <w:sz w:val="24"/>
           <w:szCs w:val="24"/>
         </w:rPr>
-        <w:t xml:space="preserve"> and place them into a string array called </w:t>
-      </w:r>
+        <w:t xml:space="preserve"> and place them into a string </w:t>
+      </w:r>
+      <w:r>
+        <w:rPr>
+          <w:rFonts w:ascii="Times New Roman" w:hAnsi="Times New Roman" w:cs="Times New Roman"/>
+          <w:sz w:val="24"/>
+          <w:szCs w:val="24"/>
+        </w:rPr>
+        <w:t>vector</w:t>
+      </w:r>
+      <w:r>
+        <w:rPr>
+          <w:rFonts w:ascii="Times New Roman" w:hAnsi="Times New Roman" w:cs="Times New Roman"/>
+          <w:sz w:val="24"/>
+          <w:szCs w:val="24"/>
+        </w:rPr>
+        <w:t xml:space="preserve"> called </w:t>
+      </w:r>
+      <w:proofErr w:type="spellStart"/>
       <w:r>
         <w:rPr>
           <w:rFonts w:ascii="Times New Roman" w:hAnsi="Times New Roman" w:cs="Times New Roman"/>
@@ -781,6 +813,7 @@
         </w:rPr>
         <w:t>word_list</w:t>
       </w:r>
+      <w:proofErr w:type="spellEnd"/>
       <w:r>
         <w:rPr>
           <w:rFonts w:ascii="Times New Roman" w:hAnsi="Times New Roman" w:cs="Times New Roman"/>
@@ -1188,6 +1221,7 @@
         </w:rPr>
         <w:t xml:space="preserve">If we have a string called </w:t>
       </w:r>
+      <w:proofErr w:type="spellStart"/>
       <w:r>
         <w:rPr>
           <w:rFonts w:ascii="Times New Roman" w:hAnsi="Times New Roman" w:cs="Times New Roman"/>
@@ -1197,6 +1231,7 @@
         </w:rPr>
         <w:t>str</w:t>
       </w:r>
+      <w:proofErr w:type="spellEnd"/>
       <w:r>
         <w:rPr>
           <w:rFonts w:ascii="Times New Roman" w:hAnsi="Times New Roman" w:cs="Times New Roman"/>
@@ -1213,6 +1248,7 @@
         </w:rPr>
         <w:t xml:space="preserve">access a position in </w:t>
       </w:r>
+      <w:proofErr w:type="spellStart"/>
       <w:r>
         <w:rPr>
           <w:rFonts w:ascii="Times New Roman" w:hAnsi="Times New Roman" w:cs="Times New Roman"/>
@@ -1222,6 +1258,7 @@
         </w:rPr>
         <w:t>str</w:t>
       </w:r>
+      <w:proofErr w:type="spellEnd"/>
       <w:r>
         <w:rPr>
           <w:rFonts w:ascii="Times New Roman" w:hAnsi="Times New Roman" w:cs="Times New Roman"/>
@@ -1238,6 +1275,7 @@
         </w:rPr>
         <w:t xml:space="preserve">. </w:t>
       </w:r>
+      <w:proofErr w:type="spellStart"/>
       <w:r>
         <w:rPr>
           <w:rFonts w:ascii="Times New Roman" w:hAnsi="Times New Roman" w:cs="Times New Roman"/>
@@ -1245,7 +1283,17 @@
           <w:sz w:val="24"/>
           <w:szCs w:val="24"/>
         </w:rPr>
-        <w:t>str[0</w:t>
+        <w:t>str</w:t>
+      </w:r>
+      <w:proofErr w:type="spellEnd"/>
+      <w:r>
+        <w:rPr>
+          <w:rFonts w:ascii="Times New Roman" w:hAnsi="Times New Roman" w:cs="Times New Roman"/>
+          <w:i/>
+          <w:sz w:val="24"/>
+          <w:szCs w:val="24"/>
+        </w:rPr>
+        <w:t>[0</w:t>
       </w:r>
       <w:r>
         <w:rPr>
@@ -1308,31 +1356,39 @@
           <w:sz w:val="24"/>
           <w:szCs w:val="24"/>
         </w:rPr>
-        <w:t>You will need a counter to keep track of how</w:t>
-      </w:r>
-      <w:r>
-        <w:rPr>
-          <w:rFonts w:ascii="Times New Roman" w:hAnsi="Times New Roman" w:cs="Times New Roman"/>
-          <w:sz w:val="24"/>
-          <w:szCs w:val="24"/>
-        </w:rPr>
-        <w:t xml:space="preserve"> many words/ph</w:t>
-      </w:r>
-      <w:r>
-        <w:rPr>
-          <w:rFonts w:ascii="Times New Roman" w:hAnsi="Times New Roman" w:cs="Times New Roman"/>
-          <w:sz w:val="24"/>
-          <w:szCs w:val="24"/>
-        </w:rPr>
-        <w:t xml:space="preserve">rases are actually given to you by the user's file. </w:t>
-      </w:r>
-      <w:r>
-        <w:rPr>
-          <w:rFonts w:ascii="Times New Roman" w:hAnsi="Times New Roman" w:cs="Times New Roman"/>
-          <w:sz w:val="24"/>
-          <w:szCs w:val="24"/>
-        </w:rPr>
-        <w:t xml:space="preserve">The maximum amount is </w:t>
+        <w:t>The maximum amount</w:t>
+      </w:r>
+      <w:r>
+        <w:rPr>
+          <w:rFonts w:ascii="Times New Roman" w:hAnsi="Times New Roman" w:cs="Times New Roman"/>
+          <w:sz w:val="24"/>
+          <w:szCs w:val="24"/>
+        </w:rPr>
+        <w:t xml:space="preserve"> of </w:t>
+      </w:r>
+      <w:r>
+        <w:rPr>
+          <w:rFonts w:ascii="Times New Roman" w:hAnsi="Times New Roman" w:cs="Times New Roman"/>
+          <w:sz w:val="24"/>
+          <w:szCs w:val="24"/>
+        </w:rPr>
+        <w:t>words/</w:t>
+      </w:r>
+      <w:r>
+        <w:rPr>
+          <w:rFonts w:ascii="Times New Roman" w:hAnsi="Times New Roman" w:cs="Times New Roman"/>
+          <w:sz w:val="24"/>
+          <w:szCs w:val="24"/>
+        </w:rPr>
+        <w:t>phrases</w:t>
+      </w:r>
+      <w:r>
+        <w:rPr>
+          <w:rFonts w:ascii="Times New Roman" w:hAnsi="Times New Roman" w:cs="Times New Roman"/>
+          <w:sz w:val="24"/>
+          <w:szCs w:val="24"/>
+        </w:rPr>
+        <w:t xml:space="preserve"> is </w:t>
       </w:r>
       <w:r>
         <w:rPr>
@@ -1341,22 +1397,6 @@
           <w:szCs w:val="24"/>
         </w:rPr>
         <w:t>50, which does not mean they will always supply 50.</w:t>
-      </w:r>
-      <w:r>
-        <w:rPr>
-          <w:rFonts w:ascii="Times New Roman" w:hAnsi="Times New Roman" w:cs="Times New Roman"/>
-          <w:sz w:val="24"/>
-          <w:szCs w:val="24"/>
-        </w:rPr>
-        <w:t xml:space="preserve"> </w:t>
-      </w:r>
-      <w:r>
-        <w:rPr>
-          <w:rFonts w:ascii="Times New Roman" w:hAnsi="Times New Roman" w:cs="Times New Roman"/>
-          <w:sz w:val="24"/>
-          <w:szCs w:val="24"/>
-        </w:rPr>
-        <w:t>If there are more, only grab the first 50.</w:t>
       </w:r>
     </w:p>
     <w:sectPr>

</xml_diff>

<commit_message>
Edited Week 5 Work
Edited various portions of the week 5 work. Removed the first prompt of
the worksheet (was unnecessary), revised the notes for this week, and
edited the solutions file to reflect worksheet edits.
</commit_message>
<xml_diff>
--- a/Weekly Work/Week 5/Worksheet Material/CS 121 Week 5 Worksheet- Psuedocode, Arrays, and File IO.docx
+++ b/Weekly Work/Week 5/Worksheet Material/CS 121 Week 5 Worksheet- Psuedocode, Arrays, and File IO.docx
@@ -115,7 +115,7 @@
           <w:sz w:val="24"/>
           <w:szCs w:val="24"/>
         </w:rPr>
-        <w:t>do-code for the following prompts</w:t>
+        <w:t>do-code for the following prompt</w:t>
       </w:r>
       <w:r>
         <w:rPr>
@@ -169,39 +169,47 @@
           <w:sz w:val="24"/>
           <w:szCs w:val="24"/>
         </w:rPr>
-        <w:t>Write a program that</w:t>
-      </w:r>
-      <w:r>
-        <w:rPr>
-          <w:rFonts w:ascii="Times New Roman" w:hAnsi="Times New Roman" w:cs="Times New Roman"/>
-          <w:sz w:val="24"/>
-          <w:szCs w:val="24"/>
-        </w:rPr>
-        <w:t xml:space="preserve"> </w:t>
-      </w:r>
-      <w:r>
-        <w:rPr>
-          <w:rFonts w:ascii="Times New Roman" w:hAnsi="Times New Roman" w:cs="Times New Roman"/>
-          <w:sz w:val="24"/>
-          <w:szCs w:val="24"/>
-        </w:rPr>
-        <w:t>outputs all t</w:t>
-      </w:r>
-      <w:r>
-        <w:rPr>
-          <w:rFonts w:ascii="Times New Roman" w:hAnsi="Times New Roman" w:cs="Times New Roman"/>
-          <w:sz w:val="24"/>
-          <w:szCs w:val="24"/>
-        </w:rPr>
-        <w:t xml:space="preserve">he even integers in a supplied </w:t>
-      </w:r>
-      <w:r>
-        <w:rPr>
-          <w:rFonts w:ascii="Times New Roman" w:hAnsi="Times New Roman" w:cs="Times New Roman"/>
-          <w:sz w:val="24"/>
-          <w:szCs w:val="24"/>
-        </w:rPr>
-        <w:t xml:space="preserve">text document, called </w:t>
+        <w:t xml:space="preserve">Write a program that </w:t>
+      </w:r>
+      <w:r>
+        <w:rPr>
+          <w:rFonts w:ascii="Times New Roman" w:hAnsi="Times New Roman" w:cs="Times New Roman"/>
+          <w:sz w:val="24"/>
+          <w:szCs w:val="24"/>
+        </w:rPr>
+        <w:t xml:space="preserve">outputs </w:t>
+      </w:r>
+      <w:r>
+        <w:rPr>
+          <w:rFonts w:ascii="Times New Roman" w:hAnsi="Times New Roman" w:cs="Times New Roman"/>
+          <w:sz w:val="24"/>
+          <w:szCs w:val="24"/>
+        </w:rPr>
+        <w:t>all the words</w:t>
+      </w:r>
+      <w:r>
+        <w:rPr>
+          <w:rFonts w:ascii="Times New Roman" w:hAnsi="Times New Roman" w:cs="Times New Roman"/>
+          <w:sz w:val="24"/>
+          <w:szCs w:val="24"/>
+        </w:rPr>
+        <w:t xml:space="preserve"> and phrases</w:t>
+      </w:r>
+      <w:r>
+        <w:rPr>
+          <w:rFonts w:ascii="Times New Roman" w:hAnsi="Times New Roman" w:cs="Times New Roman"/>
+          <w:sz w:val="24"/>
+          <w:szCs w:val="24"/>
+        </w:rPr>
+        <w:t xml:space="preserve"> in a supplied text document, </w:t>
+      </w:r>
+      <w:r>
+        <w:rPr>
+          <w:rFonts w:ascii="Times New Roman" w:hAnsi="Times New Roman" w:cs="Times New Roman"/>
+          <w:sz w:val="24"/>
+          <w:szCs w:val="24"/>
+        </w:rPr>
+        <w:t xml:space="preserve">called </w:t>
       </w:r>
       <w:r>
         <w:rPr>
@@ -210,516 +218,6 @@
           <w:sz w:val="24"/>
           <w:szCs w:val="24"/>
         </w:rPr>
-        <w:t>num_list.txt</w:t>
-      </w:r>
-      <w:r>
-        <w:rPr>
-          <w:rFonts w:ascii="Times New Roman" w:hAnsi="Times New Roman" w:cs="Times New Roman"/>
-          <w:sz w:val="24"/>
-          <w:szCs w:val="24"/>
-        </w:rPr>
-        <w:t xml:space="preserve">. </w:t>
-      </w:r>
-      <w:r>
-        <w:rPr>
-          <w:rFonts w:ascii="Times New Roman" w:hAnsi="Times New Roman" w:cs="Times New Roman"/>
-          <w:sz w:val="24"/>
-          <w:szCs w:val="24"/>
-        </w:rPr>
-        <w:t>Your program must read in th</w:t>
-      </w:r>
-      <w:r>
-        <w:rPr>
-          <w:rFonts w:ascii="Times New Roman" w:hAnsi="Times New Roman" w:cs="Times New Roman"/>
-          <w:sz w:val="24"/>
-          <w:szCs w:val="24"/>
-        </w:rPr>
-        <w:t xml:space="preserve">e text file, store every even number into an integer array called </w:t>
-      </w:r>
-      <w:proofErr w:type="spellStart"/>
-      <w:r>
-        <w:rPr>
-          <w:rFonts w:ascii="Times New Roman" w:hAnsi="Times New Roman" w:cs="Times New Roman"/>
-          <w:i/>
-          <w:sz w:val="24"/>
-          <w:szCs w:val="24"/>
-        </w:rPr>
-        <w:t>evens_list</w:t>
-      </w:r>
-      <w:proofErr w:type="spellEnd"/>
-      <w:r>
-        <w:rPr>
-          <w:rFonts w:ascii="Times New Roman" w:hAnsi="Times New Roman" w:cs="Times New Roman"/>
-          <w:i/>
-          <w:sz w:val="24"/>
-          <w:szCs w:val="24"/>
-        </w:rPr>
-        <w:t xml:space="preserve">, </w:t>
-      </w:r>
-      <w:r>
-        <w:rPr>
-          <w:rFonts w:ascii="Times New Roman" w:hAnsi="Times New Roman" w:cs="Times New Roman"/>
-          <w:sz w:val="24"/>
-          <w:szCs w:val="24"/>
-        </w:rPr>
-        <w:t xml:space="preserve">then print </w:t>
-      </w:r>
-      <w:proofErr w:type="spellStart"/>
-      <w:r>
-        <w:rPr>
-          <w:rFonts w:ascii="Times New Roman" w:hAnsi="Times New Roman" w:cs="Times New Roman"/>
-          <w:i/>
-          <w:sz w:val="24"/>
-          <w:szCs w:val="24"/>
-        </w:rPr>
-        <w:t>evens_list</w:t>
-      </w:r>
-      <w:proofErr w:type="spellEnd"/>
-      <w:r>
-        <w:rPr>
-          <w:rFonts w:ascii="Times New Roman" w:hAnsi="Times New Roman" w:cs="Times New Roman"/>
-          <w:sz w:val="24"/>
-          <w:szCs w:val="24"/>
-        </w:rPr>
-        <w:t xml:space="preserve"> out to the console.</w:t>
-      </w:r>
-      <w:r>
-        <w:rPr>
-          <w:rFonts w:ascii="Times New Roman" w:hAnsi="Times New Roman" w:cs="Times New Roman"/>
-          <w:sz w:val="24"/>
-          <w:szCs w:val="24"/>
-        </w:rPr>
-        <w:t xml:space="preserve"> You may assume that the maximum amount of</w:t>
-      </w:r>
-      <w:r>
-        <w:rPr>
-          <w:rFonts w:ascii="Times New Roman" w:hAnsi="Times New Roman" w:cs="Times New Roman"/>
-          <w:sz w:val="24"/>
-          <w:szCs w:val="24"/>
-        </w:rPr>
-        <w:t xml:space="preserve"> (even)</w:t>
-      </w:r>
-      <w:r>
-        <w:rPr>
-          <w:rFonts w:ascii="Times New Roman" w:hAnsi="Times New Roman" w:cs="Times New Roman"/>
-          <w:sz w:val="24"/>
-          <w:szCs w:val="24"/>
-        </w:rPr>
-        <w:t xml:space="preserve"> numbers is 100</w:t>
-      </w:r>
-      <w:r>
-        <w:rPr>
-          <w:rFonts w:ascii="Times New Roman" w:hAnsi="Times New Roman" w:cs="Times New Roman"/>
-          <w:sz w:val="24"/>
-          <w:szCs w:val="24"/>
-        </w:rPr>
-        <w:t xml:space="preserve"> and</w:t>
-      </w:r>
-      <w:r>
-        <w:rPr>
-          <w:rFonts w:ascii="Times New Roman" w:hAnsi="Times New Roman" w:cs="Times New Roman"/>
-          <w:sz w:val="24"/>
-          <w:szCs w:val="24"/>
-        </w:rPr>
-        <w:t xml:space="preserve"> that the numbers listed in </w:t>
-      </w:r>
-      <w:r>
-        <w:rPr>
-          <w:rFonts w:ascii="Times New Roman" w:hAnsi="Times New Roman" w:cs="Times New Roman"/>
-          <w:i/>
-          <w:sz w:val="24"/>
-          <w:szCs w:val="24"/>
-        </w:rPr>
-        <w:t>num_list.txt</w:t>
-      </w:r>
-      <w:r>
-        <w:rPr>
-          <w:rFonts w:ascii="Times New Roman" w:hAnsi="Times New Roman" w:cs="Times New Roman"/>
-          <w:sz w:val="24"/>
-          <w:szCs w:val="24"/>
-        </w:rPr>
-        <w:t xml:space="preserve"> are all </w:t>
-      </w:r>
-      <w:r>
-        <w:rPr>
-          <w:rFonts w:ascii="Times New Roman" w:hAnsi="Times New Roman" w:cs="Times New Roman"/>
-          <w:sz w:val="24"/>
-          <w:szCs w:val="24"/>
-        </w:rPr>
-        <w:t>integers, separat</w:t>
-      </w:r>
-      <w:r>
-        <w:rPr>
-          <w:rFonts w:ascii="Times New Roman" w:hAnsi="Times New Roman" w:cs="Times New Roman"/>
-          <w:sz w:val="24"/>
-          <w:szCs w:val="24"/>
-        </w:rPr>
-        <w:t>ed</w:t>
-      </w:r>
-      <w:r>
-        <w:rPr>
-          <w:rFonts w:ascii="Times New Roman" w:hAnsi="Times New Roman" w:cs="Times New Roman"/>
-          <w:sz w:val="24"/>
-          <w:szCs w:val="24"/>
-        </w:rPr>
-        <w:t xml:space="preserve"> already by spaces and </w:t>
-      </w:r>
-      <w:r>
-        <w:rPr>
-          <w:rFonts w:ascii="Times New Roman" w:hAnsi="Times New Roman" w:cs="Times New Roman"/>
-          <w:sz w:val="24"/>
-          <w:szCs w:val="24"/>
-        </w:rPr>
-        <w:t>line.</w:t>
-      </w:r>
-    </w:p>
-    <w:p>
-      <w:pPr>
-        <w:pStyle w:val="ListParagraph"/>
-        <w:rPr>
-          <w:rFonts w:ascii="Times New Roman" w:hAnsi="Times New Roman" w:cs="Times New Roman"/>
-          <w:sz w:val="24"/>
-          <w:szCs w:val="24"/>
-        </w:rPr>
-      </w:pPr>
-    </w:p>
-    <w:p>
-      <w:pPr>
-        <w:pStyle w:val="ListParagraph"/>
-        <w:rPr>
-          <w:rFonts w:ascii="Times New Roman" w:hAnsi="Times New Roman" w:cs="Times New Roman"/>
-          <w:b/>
-          <w:sz w:val="24"/>
-          <w:szCs w:val="24"/>
-          <w:u w:val="single"/>
-        </w:rPr>
-      </w:pPr>
-      <w:r>
-        <w:rPr>
-          <w:rFonts w:ascii="Times New Roman" w:hAnsi="Times New Roman" w:cs="Times New Roman"/>
-          <w:b/>
-          <w:sz w:val="24"/>
-          <w:szCs w:val="24"/>
-          <w:u w:val="single"/>
-        </w:rPr>
-        <w:t>Some key notes before you begin:</w:t>
-      </w:r>
-    </w:p>
-    <w:p>
-      <w:pPr>
-        <w:pStyle w:val="ListParagraph"/>
-        <w:numPr>
-          <w:ilvl w:val="0"/>
-          <w:numId w:val="2"/>
-        </w:numPr>
-        <w:rPr>
-          <w:rFonts w:ascii="Times New Roman" w:hAnsi="Times New Roman" w:cs="Times New Roman"/>
-          <w:sz w:val="24"/>
-          <w:szCs w:val="24"/>
-        </w:rPr>
-      </w:pPr>
-      <w:r>
-        <w:rPr>
-          <w:rFonts w:ascii="Times New Roman" w:hAnsi="Times New Roman" w:cs="Times New Roman"/>
-          <w:sz w:val="24"/>
-          <w:szCs w:val="24"/>
-        </w:rPr>
-        <w:t>If you did not grab any even integers, print to console that</w:t>
-      </w:r>
-      <w:r>
-        <w:rPr>
-          <w:rFonts w:ascii="Times New Roman" w:hAnsi="Times New Roman" w:cs="Times New Roman"/>
-          <w:sz w:val="24"/>
-          <w:szCs w:val="24"/>
-        </w:rPr>
-        <w:t xml:space="preserve"> no even integers were grabbed.</w:t>
-      </w:r>
-    </w:p>
-    <w:p>
-      <w:pPr>
-        <w:pStyle w:val="ListParagraph"/>
-        <w:numPr>
-          <w:ilvl w:val="0"/>
-          <w:numId w:val="2"/>
-        </w:numPr>
-        <w:rPr>
-          <w:rFonts w:ascii="Times New Roman" w:hAnsi="Times New Roman" w:cs="Times New Roman"/>
-          <w:sz w:val="24"/>
-          <w:szCs w:val="24"/>
-        </w:rPr>
-      </w:pPr>
-      <w:r>
-        <w:rPr>
-          <w:rFonts w:ascii="Times New Roman" w:hAnsi="Times New Roman" w:cs="Times New Roman"/>
-          <w:sz w:val="24"/>
-          <w:szCs w:val="24"/>
-        </w:rPr>
-        <w:t>If every number in the data file was even, notify the user that all numbers were even.</w:t>
-      </w:r>
-    </w:p>
-    <w:p>
-      <w:pPr>
-        <w:pStyle w:val="ListParagraph"/>
-        <w:numPr>
-          <w:ilvl w:val="0"/>
-          <w:numId w:val="2"/>
-        </w:numPr>
-        <w:rPr>
-          <w:rFonts w:ascii="Times New Roman" w:hAnsi="Times New Roman" w:cs="Times New Roman"/>
-          <w:sz w:val="24"/>
-          <w:szCs w:val="24"/>
-        </w:rPr>
-      </w:pPr>
-      <w:r>
-        <w:rPr>
-          <w:rFonts w:ascii="Times New Roman" w:hAnsi="Times New Roman" w:cs="Times New Roman"/>
-          <w:sz w:val="24"/>
-          <w:szCs w:val="24"/>
-        </w:rPr>
-        <w:t>Don't forget to note what libraries you are using for this program.</w:t>
-      </w:r>
-    </w:p>
-    <w:p>
-      <w:pPr>
-        <w:pStyle w:val="ListParagraph"/>
-        <w:numPr>
-          <w:ilvl w:val="0"/>
-          <w:numId w:val="2"/>
-        </w:numPr>
-        <w:rPr>
-          <w:rFonts w:ascii="Times New Roman" w:hAnsi="Times New Roman" w:cs="Times New Roman"/>
-          <w:sz w:val="24"/>
-          <w:szCs w:val="24"/>
-        </w:rPr>
-      </w:pPr>
-      <w:r>
-        <w:rPr>
-          <w:rFonts w:ascii="Times New Roman" w:hAnsi="Times New Roman" w:cs="Times New Roman"/>
-          <w:sz w:val="24"/>
-          <w:szCs w:val="24"/>
-        </w:rPr>
-        <w:t xml:space="preserve">You </w:t>
-      </w:r>
-      <w:r>
-        <w:rPr>
-          <w:rFonts w:ascii="Times New Roman" w:hAnsi="Times New Roman" w:cs="Times New Roman"/>
-          <w:sz w:val="24"/>
-          <w:szCs w:val="24"/>
-        </w:rPr>
-        <w:t xml:space="preserve">will need a </w:t>
-      </w:r>
-      <w:r>
-        <w:rPr>
-          <w:rFonts w:ascii="Times New Roman" w:hAnsi="Times New Roman" w:cs="Times New Roman"/>
-          <w:sz w:val="24"/>
-          <w:szCs w:val="24"/>
-        </w:rPr>
-        <w:t xml:space="preserve">counter to </w:t>
-      </w:r>
-      <w:r>
-        <w:rPr>
-          <w:rFonts w:ascii="Times New Roman" w:hAnsi="Times New Roman" w:cs="Times New Roman"/>
-          <w:sz w:val="24"/>
-          <w:szCs w:val="24"/>
-        </w:rPr>
-        <w:t xml:space="preserve">keep track of how many </w:t>
-      </w:r>
-      <w:r>
-        <w:rPr>
-          <w:rFonts w:ascii="Times New Roman" w:hAnsi="Times New Roman" w:cs="Times New Roman"/>
-          <w:sz w:val="24"/>
-          <w:szCs w:val="24"/>
-        </w:rPr>
-        <w:t>even nu</w:t>
-      </w:r>
-      <w:r>
-        <w:rPr>
-          <w:rFonts w:ascii="Times New Roman" w:hAnsi="Times New Roman" w:cs="Times New Roman"/>
-          <w:sz w:val="24"/>
-          <w:szCs w:val="24"/>
-        </w:rPr>
-        <w:t xml:space="preserve">mbers are actually in the list, namely because there is a great chance that </w:t>
-      </w:r>
-      <w:proofErr w:type="spellStart"/>
-      <w:r>
-        <w:rPr>
-          <w:rFonts w:ascii="Times New Roman" w:hAnsi="Times New Roman" w:cs="Times New Roman"/>
-          <w:i/>
-          <w:sz w:val="24"/>
-          <w:szCs w:val="24"/>
-        </w:rPr>
-        <w:t>evens_list</w:t>
-      </w:r>
-      <w:proofErr w:type="spellEnd"/>
-      <w:r>
-        <w:rPr>
-          <w:rFonts w:ascii="Times New Roman" w:hAnsi="Times New Roman" w:cs="Times New Roman"/>
-          <w:sz w:val="24"/>
-          <w:szCs w:val="24"/>
-        </w:rPr>
-        <w:t xml:space="preserve"> will be partially-filled</w:t>
-      </w:r>
-      <w:r>
-        <w:rPr>
-          <w:rFonts w:ascii="Times New Roman" w:hAnsi="Times New Roman" w:cs="Times New Roman"/>
-          <w:sz w:val="24"/>
-          <w:szCs w:val="24"/>
-        </w:rPr>
-        <w:t xml:space="preserve"> (versus</w:t>
-      </w:r>
-      <w:r>
-        <w:rPr>
-          <w:rFonts w:ascii="Times New Roman" w:hAnsi="Times New Roman" w:cs="Times New Roman"/>
-          <w:sz w:val="24"/>
-          <w:szCs w:val="24"/>
-        </w:rPr>
-        <w:t xml:space="preserve"> completely filled)</w:t>
-      </w:r>
-      <w:r>
-        <w:rPr>
-          <w:rFonts w:ascii="Times New Roman" w:hAnsi="Times New Roman" w:cs="Times New Roman"/>
-          <w:sz w:val="24"/>
-          <w:szCs w:val="24"/>
-        </w:rPr>
-        <w:t>.</w:t>
-      </w:r>
-      <w:r>
-        <w:rPr>
-          <w:rFonts w:ascii="Times New Roman" w:hAnsi="Times New Roman" w:cs="Times New Roman"/>
-          <w:sz w:val="24"/>
-          <w:szCs w:val="24"/>
-        </w:rPr>
-        <w:t xml:space="preserve"> The user does not need </w:t>
-      </w:r>
-      <w:r>
-        <w:rPr>
-          <w:rFonts w:ascii="Times New Roman" w:hAnsi="Times New Roman" w:cs="Times New Roman"/>
-          <w:sz w:val="24"/>
-          <w:szCs w:val="24"/>
-        </w:rPr>
-        <w:t>to put 100 numbers in the file</w:t>
-      </w:r>
-      <w:r>
-        <w:rPr>
-          <w:rFonts w:ascii="Times New Roman" w:hAnsi="Times New Roman" w:cs="Times New Roman"/>
-          <w:sz w:val="24"/>
-          <w:szCs w:val="24"/>
-        </w:rPr>
-        <w:t>, and if they choos</w:t>
-      </w:r>
-      <w:r>
-        <w:rPr>
-          <w:rFonts w:ascii="Times New Roman" w:hAnsi="Times New Roman" w:cs="Times New Roman"/>
-          <w:sz w:val="24"/>
-          <w:szCs w:val="24"/>
-        </w:rPr>
-        <w:t>e to input more then only grab the first 100</w:t>
-      </w:r>
-      <w:r>
-        <w:rPr>
-          <w:rFonts w:ascii="Times New Roman" w:hAnsi="Times New Roman" w:cs="Times New Roman"/>
-          <w:sz w:val="24"/>
-          <w:szCs w:val="24"/>
-        </w:rPr>
-        <w:t>.</w:t>
-      </w:r>
-    </w:p>
-    <w:p>
-      <w:pPr>
-        <w:pStyle w:val="ListParagraph"/>
-        <w:rPr>
-          <w:rFonts w:ascii="Times New Roman" w:hAnsi="Times New Roman" w:cs="Times New Roman"/>
-          <w:sz w:val="24"/>
-          <w:szCs w:val="24"/>
-        </w:rPr>
-      </w:pPr>
-      <w:r>
-        <w:rPr>
-          <w:rFonts w:ascii="Times New Roman" w:hAnsi="Times New Roman" w:cs="Times New Roman"/>
-          <w:sz w:val="24"/>
-          <w:szCs w:val="24"/>
-        </w:rPr>
-        <w:t xml:space="preserve"> </w:t>
-      </w:r>
-    </w:p>
-    <w:p>
-      <w:pPr>
-        <w:pStyle w:val="ListParagraph"/>
-        <w:rPr>
-          <w:rFonts w:ascii="Times New Roman" w:hAnsi="Times New Roman" w:cs="Times New Roman"/>
-          <w:sz w:val="24"/>
-          <w:szCs w:val="24"/>
-        </w:rPr>
-      </w:pPr>
-    </w:p>
-    <w:p>
-      <w:pPr>
-        <w:pStyle w:val="ListParagraph"/>
-        <w:numPr>
-          <w:ilvl w:val="0"/>
-          <w:numId w:val="1"/>
-        </w:numPr>
-        <w:rPr>
-          <w:rFonts w:ascii="Times New Roman" w:hAnsi="Times New Roman" w:cs="Times New Roman"/>
-          <w:sz w:val="24"/>
-          <w:szCs w:val="24"/>
-        </w:rPr>
-      </w:pPr>
-      <w:r>
-        <w:rPr>
-          <w:rFonts w:ascii="Times New Roman" w:hAnsi="Times New Roman" w:cs="Times New Roman"/>
-          <w:sz w:val="24"/>
-          <w:szCs w:val="24"/>
-        </w:rPr>
-        <w:t xml:space="preserve">Write a program that </w:t>
-      </w:r>
-      <w:r>
-        <w:rPr>
-          <w:rFonts w:ascii="Times New Roman" w:hAnsi="Times New Roman" w:cs="Times New Roman"/>
-          <w:sz w:val="24"/>
-          <w:szCs w:val="24"/>
-        </w:rPr>
-        <w:t xml:space="preserve">outputs </w:t>
-      </w:r>
-      <w:r>
-        <w:rPr>
-          <w:rFonts w:ascii="Times New Roman" w:hAnsi="Times New Roman" w:cs="Times New Roman"/>
-          <w:sz w:val="24"/>
-          <w:szCs w:val="24"/>
-        </w:rPr>
-        <w:t>all the words</w:t>
-      </w:r>
-      <w:r>
-        <w:rPr>
-          <w:rFonts w:ascii="Times New Roman" w:hAnsi="Times New Roman" w:cs="Times New Roman"/>
-          <w:sz w:val="24"/>
-          <w:szCs w:val="24"/>
-        </w:rPr>
-        <w:t xml:space="preserve"> and phrases</w:t>
-      </w:r>
-      <w:r>
-        <w:rPr>
-          <w:rFonts w:ascii="Times New Roman" w:hAnsi="Times New Roman" w:cs="Times New Roman"/>
-          <w:sz w:val="24"/>
-          <w:szCs w:val="24"/>
-        </w:rPr>
-        <w:t xml:space="preserve"> in a supplied text document, </w:t>
-      </w:r>
-      <w:r>
-        <w:rPr>
-          <w:rFonts w:ascii="Times New Roman" w:hAnsi="Times New Roman" w:cs="Times New Roman"/>
-          <w:sz w:val="24"/>
-          <w:szCs w:val="24"/>
-        </w:rPr>
-        <w:t xml:space="preserve">called </w:t>
-      </w:r>
-      <w:r>
-        <w:rPr>
-          <w:rFonts w:ascii="Times New Roman" w:hAnsi="Times New Roman" w:cs="Times New Roman"/>
-          <w:i/>
-          <w:sz w:val="24"/>
-          <w:szCs w:val="24"/>
-        </w:rPr>
         <w:t>word_list.txt</w:t>
       </w:r>
       <w:r>
@@ -745,23 +243,6 @@
           <w:szCs w:val="24"/>
         </w:rPr>
         <w:t xml:space="preserve"> Your program must read in the text file, store</w:t>
-      </w:r>
-      <w:r>
-        <w:rPr>
-          <w:rFonts w:ascii="Times New Roman" w:hAnsi="Times New Roman" w:cs="Times New Roman"/>
-          <w:sz w:val="24"/>
-          <w:szCs w:val="24"/>
-        </w:rPr>
-        <w:t xml:space="preserve"> </w:t>
-      </w:r>
-      <w:r>
-        <w:rPr>
-          <w:rFonts w:ascii="Times New Roman" w:hAnsi="Times New Roman" w:cs="Times New Roman"/>
-          <w:b/>
-          <w:sz w:val="24"/>
-          <w:szCs w:val="24"/>
-        </w:rPr>
-        <w:t>ALL</w:t>
       </w:r>
       <w:r>
         <w:rPr>

</xml_diff>